<commit_message>
them mo ta database va yeu cau moi
</commit_message>
<xml_diff>
--- a/Nhom_7_Tai_lieu_dac_ta _yeu_cau -.docx
+++ b/Nhom_7_Tai_lieu_dac_ta _yeu_cau -.docx
@@ -338,7 +338,7 @@
           <w:lang w:val="vi-VN"/>
         </w:rPr>
       </w:pPr>
-      <w:bookmarkStart w:id="0" w:name="_Toc400710689"/>
+      <w:bookmarkStart w:id="0" w:name="_Toc401315690"/>
       <w:r>
         <w:rPr>
           <w:lang w:val="vi-VN"/>
@@ -2165,7 +2165,7 @@
           <w:r>
             <w:fldChar w:fldCharType="separate"/>
           </w:r>
-          <w:hyperlink w:anchor="_Toc400710689" w:history="1">
+          <w:hyperlink w:anchor="_Toc401315690" w:history="1">
             <w:r>
               <w:rPr>
                 <w:rStyle w:val="Hyperlink"/>
@@ -2193,7 +2193,7 @@
                 <w:noProof/>
                 <w:webHidden/>
               </w:rPr>
-              <w:instrText xml:space="preserve"> PAGEREF _Toc400710689 \h </w:instrText>
+              <w:instrText xml:space="preserve"> PAGEREF _Toc401315690 \h </w:instrText>
             </w:r>
             <w:r>
               <w:rPr>
@@ -2237,7 +2237,7 @@
               <w:lang w:eastAsia="ko-KR"/>
             </w:rPr>
           </w:pPr>
-          <w:hyperlink w:anchor="_Toc400710690" w:history="1">
+          <w:hyperlink w:anchor="_Toc401315691" w:history="1">
             <w:r>
               <w:rPr>
                 <w:rStyle w:val="Hyperlink"/>
@@ -2265,7 +2265,7 @@
                 <w:noProof/>
                 <w:webHidden/>
               </w:rPr>
-              <w:instrText xml:space="preserve"> PAGEREF _Toc400710690 \h </w:instrText>
+              <w:instrText xml:space="preserve"> PAGEREF _Toc401315691 \h </w:instrText>
             </w:r>
             <w:r>
               <w:rPr>
@@ -2309,7 +2309,7 @@
               <w:lang w:eastAsia="ko-KR"/>
             </w:rPr>
           </w:pPr>
-          <w:hyperlink w:anchor="_Toc400710691" w:history="1">
+          <w:hyperlink w:anchor="_Toc401315692" w:history="1">
             <w:r>
               <w:rPr>
                 <w:rStyle w:val="Hyperlink"/>
@@ -2337,7 +2337,7 @@
                 <w:noProof/>
                 <w:webHidden/>
               </w:rPr>
-              <w:instrText xml:space="preserve"> PAGEREF _Toc400710691 \h </w:instrText>
+              <w:instrText xml:space="preserve"> PAGEREF _Toc401315692 \h </w:instrText>
             </w:r>
             <w:r>
               <w:rPr>
@@ -2381,7 +2381,7 @@
               <w:lang w:eastAsia="ko-KR"/>
             </w:rPr>
           </w:pPr>
-          <w:hyperlink w:anchor="_Toc400710692" w:history="1">
+          <w:hyperlink w:anchor="_Toc401315693" w:history="1">
             <w:r>
               <w:rPr>
                 <w:rStyle w:val="Hyperlink"/>
@@ -2409,7 +2409,7 @@
                 <w:noProof/>
                 <w:webHidden/>
               </w:rPr>
-              <w:instrText xml:space="preserve"> PAGEREF _Toc400710692 \h </w:instrText>
+              <w:instrText xml:space="preserve"> PAGEREF _Toc401315693 \h </w:instrText>
             </w:r>
             <w:r>
               <w:rPr>
@@ -2453,7 +2453,7 @@
               <w:lang w:eastAsia="ko-KR"/>
             </w:rPr>
           </w:pPr>
-          <w:hyperlink w:anchor="_Toc400710693" w:history="1">
+          <w:hyperlink w:anchor="_Toc401315694" w:history="1">
             <w:r>
               <w:rPr>
                 <w:rStyle w:val="Hyperlink"/>
@@ -2481,7 +2481,7 @@
                 <w:noProof/>
                 <w:webHidden/>
               </w:rPr>
-              <w:instrText xml:space="preserve"> PAGEREF _Toc400710693 \h </w:instrText>
+              <w:instrText xml:space="preserve"> PAGEREF _Toc401315694 \h </w:instrText>
             </w:r>
             <w:r>
               <w:rPr>
@@ -2525,7 +2525,7 @@
               <w:lang w:eastAsia="ko-KR"/>
             </w:rPr>
           </w:pPr>
-          <w:hyperlink w:anchor="_Toc400710694" w:history="1">
+          <w:hyperlink w:anchor="_Toc401315695" w:history="1">
             <w:r>
               <w:rPr>
                 <w:rStyle w:val="Hyperlink"/>
@@ -2553,7 +2553,7 @@
                 <w:noProof/>
                 <w:webHidden/>
               </w:rPr>
-              <w:instrText xml:space="preserve"> PAGEREF _Toc400710694 \h </w:instrText>
+              <w:instrText xml:space="preserve"> PAGEREF _Toc401315695 \h </w:instrText>
             </w:r>
             <w:r>
               <w:rPr>
@@ -2597,7 +2597,7 @@
               <w:lang w:eastAsia="ko-KR"/>
             </w:rPr>
           </w:pPr>
-          <w:hyperlink w:anchor="_Toc400710695" w:history="1">
+          <w:hyperlink w:anchor="_Toc401315696" w:history="1">
             <w:r>
               <w:rPr>
                 <w:rStyle w:val="Hyperlink"/>
@@ -2625,7 +2625,7 @@
                 <w:noProof/>
                 <w:webHidden/>
               </w:rPr>
-              <w:instrText xml:space="preserve"> PAGEREF _Toc400710695 \h </w:instrText>
+              <w:instrText xml:space="preserve"> PAGEREF _Toc401315696 \h </w:instrText>
             </w:r>
             <w:r>
               <w:rPr>
@@ -2669,7 +2669,7 @@
               <w:lang w:eastAsia="ko-KR"/>
             </w:rPr>
           </w:pPr>
-          <w:hyperlink w:anchor="_Toc400710696" w:history="1">
+          <w:hyperlink w:anchor="_Toc401315697" w:history="1">
             <w:r>
               <w:rPr>
                 <w:rStyle w:val="Hyperlink"/>
@@ -2697,7 +2697,7 @@
                 <w:noProof/>
                 <w:webHidden/>
               </w:rPr>
-              <w:instrText xml:space="preserve"> PAGEREF _Toc400710696 \h </w:instrText>
+              <w:instrText xml:space="preserve"> PAGEREF _Toc401315697 \h </w:instrText>
             </w:r>
             <w:r>
               <w:rPr>
@@ -2741,7 +2741,7 @@
               <w:lang w:eastAsia="ko-KR"/>
             </w:rPr>
           </w:pPr>
-          <w:hyperlink w:anchor="_Toc400710697" w:history="1">
+          <w:hyperlink w:anchor="_Toc401315698" w:history="1">
             <w:r>
               <w:rPr>
                 <w:rStyle w:val="Hyperlink"/>
@@ -2769,7 +2769,7 @@
                 <w:noProof/>
                 <w:webHidden/>
               </w:rPr>
-              <w:instrText xml:space="preserve"> PAGEREF _Toc400710697 \h </w:instrText>
+              <w:instrText xml:space="preserve"> PAGEREF _Toc401315698 \h </w:instrText>
             </w:r>
             <w:r>
               <w:rPr>
@@ -2813,7 +2813,7 @@
               <w:lang w:eastAsia="ko-KR"/>
             </w:rPr>
           </w:pPr>
-          <w:hyperlink w:anchor="_Toc400710698" w:history="1">
+          <w:hyperlink w:anchor="_Toc401315699" w:history="1">
             <w:r>
               <w:rPr>
                 <w:rStyle w:val="Hyperlink"/>
@@ -2841,7 +2841,7 @@
                 <w:noProof/>
                 <w:webHidden/>
               </w:rPr>
-              <w:instrText xml:space="preserve"> PAGEREF _Toc400710698 \h </w:instrText>
+              <w:instrText xml:space="preserve"> PAGEREF _Toc401315699 \h </w:instrText>
             </w:r>
             <w:r>
               <w:rPr>
@@ -2885,7 +2885,7 @@
               <w:lang w:eastAsia="ko-KR"/>
             </w:rPr>
           </w:pPr>
-          <w:hyperlink w:anchor="_Toc400710699" w:history="1">
+          <w:hyperlink w:anchor="_Toc401315700" w:history="1">
             <w:r>
               <w:rPr>
                 <w:rStyle w:val="Hyperlink"/>
@@ -2913,7 +2913,7 @@
                 <w:noProof/>
                 <w:webHidden/>
               </w:rPr>
-              <w:instrText xml:space="preserve"> PAGEREF _Toc400710699 \h </w:instrText>
+              <w:instrText xml:space="preserve"> PAGEREF _Toc401315700 \h </w:instrText>
             </w:r>
             <w:r>
               <w:rPr>
@@ -2957,14 +2957,21 @@
               <w:lang w:eastAsia="ko-KR"/>
             </w:rPr>
           </w:pPr>
-          <w:hyperlink w:anchor="_Toc400710700" w:history="1">
+          <w:hyperlink w:anchor="_Toc401315701" w:history="1">
             <w:r>
               <w:rPr>
                 <w:rStyle w:val="Hyperlink"/>
                 <w:noProof/>
+              </w:rPr>
+              <w:t>4</w:t>
+            </w:r>
+            <w:r>
+              <w:rPr>
+                <w:rStyle w:val="Hyperlink"/>
+                <w:noProof/>
                 <w:lang w:val="vi-VN"/>
               </w:rPr>
-              <w:t>4. Module thông báo</w:t>
+              <w:t>. Module thông báo</w:t>
             </w:r>
             <w:r>
               <w:rPr>
@@ -2985,7 +2992,7 @@
                 <w:noProof/>
                 <w:webHidden/>
               </w:rPr>
-              <w:instrText xml:space="preserve"> PAGEREF _Toc400710700 \h </w:instrText>
+              <w:instrText xml:space="preserve"> PAGEREF _Toc401315701 \h </w:instrText>
             </w:r>
             <w:r>
               <w:rPr>
@@ -3029,7 +3036,7 @@
               <w:lang w:eastAsia="ko-KR"/>
             </w:rPr>
           </w:pPr>
-          <w:hyperlink w:anchor="_Toc400710701" w:history="1">
+          <w:hyperlink w:anchor="_Toc401315702" w:history="1">
             <w:r>
               <w:rPr>
                 <w:rStyle w:val="Hyperlink"/>
@@ -3057,7 +3064,7 @@
                 <w:noProof/>
                 <w:webHidden/>
               </w:rPr>
-              <w:instrText xml:space="preserve"> PAGEREF _Toc400710701 \h </w:instrText>
+              <w:instrText xml:space="preserve"> PAGEREF _Toc401315702 \h </w:instrText>
             </w:r>
             <w:r>
               <w:rPr>
@@ -3077,7 +3084,7 @@
                 <w:noProof/>
                 <w:webHidden/>
               </w:rPr>
-              <w:t>7</w:t>
+              <w:t>8</w:t>
             </w:r>
             <w:r>
               <w:rPr>
@@ -3101,7 +3108,7 @@
               <w:lang w:eastAsia="ko-KR"/>
             </w:rPr>
           </w:pPr>
-          <w:hyperlink w:anchor="_Toc400710702" w:history="1">
+          <w:hyperlink w:anchor="_Toc401315703" w:history="1">
             <w:r>
               <w:rPr>
                 <w:rStyle w:val="Hyperlink"/>
@@ -3129,7 +3136,7 @@
                 <w:noProof/>
                 <w:webHidden/>
               </w:rPr>
-              <w:instrText xml:space="preserve"> PAGEREF _Toc400710702 \h </w:instrText>
+              <w:instrText xml:space="preserve"> PAGEREF _Toc401315703 \h </w:instrText>
             </w:r>
             <w:r>
               <w:rPr>
@@ -3149,7 +3156,7 @@
                 <w:noProof/>
                 <w:webHidden/>
               </w:rPr>
-              <w:t>7</w:t>
+              <w:t>8</w:t>
             </w:r>
             <w:r>
               <w:rPr>
@@ -3173,7 +3180,7 @@
               <w:lang w:eastAsia="ko-KR"/>
             </w:rPr>
           </w:pPr>
-          <w:hyperlink w:anchor="_Toc400710703" w:history="1">
+          <w:hyperlink w:anchor="_Toc401315704" w:history="1">
             <w:r>
               <w:rPr>
                 <w:rStyle w:val="Hyperlink"/>
@@ -3201,7 +3208,7 @@
                 <w:noProof/>
                 <w:webHidden/>
               </w:rPr>
-              <w:instrText xml:space="preserve"> PAGEREF _Toc400710703 \h </w:instrText>
+              <w:instrText xml:space="preserve"> PAGEREF _Toc401315704 \h </w:instrText>
             </w:r>
             <w:r>
               <w:rPr>
@@ -3221,7 +3228,7 @@
                 <w:noProof/>
                 <w:webHidden/>
               </w:rPr>
-              <w:t>8</w:t>
+              <w:t>9</w:t>
             </w:r>
             <w:r>
               <w:rPr>
@@ -3245,7 +3252,7 @@
               <w:lang w:eastAsia="ko-KR"/>
             </w:rPr>
           </w:pPr>
-          <w:hyperlink w:anchor="_Toc400710704" w:history="1">
+          <w:hyperlink w:anchor="_Toc401315705" w:history="1">
             <w:r>
               <w:rPr>
                 <w:rStyle w:val="Hyperlink"/>
@@ -3273,7 +3280,7 @@
                 <w:noProof/>
                 <w:webHidden/>
               </w:rPr>
-              <w:instrText xml:space="preserve"> PAGEREF _Toc400710704 \h </w:instrText>
+              <w:instrText xml:space="preserve"> PAGEREF _Toc401315705 \h </w:instrText>
             </w:r>
             <w:r>
               <w:rPr>
@@ -3293,7 +3300,7 @@
                 <w:noProof/>
                 <w:webHidden/>
               </w:rPr>
-              <w:t>8</w:t>
+              <w:t>9</w:t>
             </w:r>
             <w:r>
               <w:rPr>
@@ -3317,7 +3324,7 @@
               <w:lang w:eastAsia="ko-KR"/>
             </w:rPr>
           </w:pPr>
-          <w:hyperlink w:anchor="_Toc400710705" w:history="1">
+          <w:hyperlink w:anchor="_Toc401315706" w:history="1">
             <w:r>
               <w:rPr>
                 <w:rStyle w:val="Hyperlink"/>
@@ -3345,7 +3352,7 @@
                 <w:noProof/>
                 <w:webHidden/>
               </w:rPr>
-              <w:instrText xml:space="preserve"> PAGEREF _Toc400710705 \h </w:instrText>
+              <w:instrText xml:space="preserve"> PAGEREF _Toc401315706 \h </w:instrText>
             </w:r>
             <w:r>
               <w:rPr>
@@ -3410,7 +3417,7 @@
           <w:lang w:val="vi-VN"/>
         </w:rPr>
       </w:pPr>
-      <w:bookmarkStart w:id="1" w:name="_Toc400710690"/>
+      <w:bookmarkStart w:id="1" w:name="_Toc401315691"/>
       <w:r>
         <w:rPr>
           <w:lang w:val="vi-VN"/>
@@ -3423,7 +3430,7 @@
       <w:pPr>
         <w:pStyle w:val="Heading2"/>
       </w:pPr>
-      <w:bookmarkStart w:id="2" w:name="_Toc400710691"/>
+      <w:bookmarkStart w:id="2" w:name="_Toc401315692"/>
       <w:r>
         <w:rPr>
           <w:lang w:val="vi-VN"/>
@@ -3460,7 +3467,7 @@
           <w:lang w:val="vi-VN"/>
         </w:rPr>
       </w:pPr>
-      <w:bookmarkStart w:id="3" w:name="_Toc400710692"/>
+      <w:bookmarkStart w:id="3" w:name="_Toc401315693"/>
       <w:r>
         <w:rPr>
           <w:lang w:val="vi-VN"/>
@@ -3486,7 +3493,22 @@
         <w:rPr>
           <w:lang w:val="vi-VN"/>
         </w:rPr>
-        <w:t xml:space="preserve">, với các khóa học có nội dung đa dạng văn bản, slide hoặc video hướng dẫn cụ thể. Các khoa học miễn phí được công khai cho tất cả mọi người có nhu cầu. Đối với các khóa học có phí </w:t>
+        <w:t xml:space="preserve">, với các khóa học có nội dung đa dạng văn bản, slide hoặc video hướng dẫn cụ thể. Các khoa học miễn phí được công khai cho tất cả mọi người có nhu cầu. </w:t>
+      </w:r>
+    </w:p>
+    <w:p>
+      <w:pPr>
+        <w:ind w:firstLine="720"/>
+        <w:rPr>
+          <w:lang w:val="vi-VN"/>
+        </w:rPr>
+      </w:pPr>
+      <w:r>
+        <w:rPr>
+          <w:lang w:val="vi-VN"/>
+        </w:rPr>
+        <w:lastRenderedPageBreak/>
+        <w:t xml:space="preserve">Đối với các khóa học có phí </w:t>
       </w:r>
       <w:r>
         <w:rPr>
@@ -3504,26 +3526,63 @@
         <w:rPr>
           <w:lang w:val="vi-VN"/>
         </w:rPr>
-        <w:t xml:space="preserve">chờ thanh toán. Khi học viên thanh toán khóa học thì admin của website sẽ active cho học viên có thể tham gia khóa học. Các khóa học được tổ chức thành một tutorial có các bài viết có được </w:t>
-      </w:r>
-      <w:r>
-        <w:rPr>
-          <w:lang w:val="vi-VN"/>
-        </w:rPr>
-        <w:lastRenderedPageBreak/>
-        <w:t>sắp xếp liên quan đến nhau, nhằm giúp học viên từng bước làm quen với các kiến thức của khóa học từ căn bản đến nâng cao. Trong mỗi bài học các học viên có thể trao đổi, hỏi đáp nội dung của khóa học dưới dạng comment hoặc gửi câu hỏi vào mục FAQ của khóa học. Thời gian học và tiến trình học của học viên sẽ được lưu lại để phục vụ cho việc theo dõi mức độ học tập của học viên. Trong khóa học sẽ có các bài kiểm tra và một đồ án cuối kì để đánh giá chất lượng của học viên.</w:t>
-      </w:r>
-      <w:r>
-        <w:rPr>
-          <w:lang w:val="vi-VN"/>
-        </w:rPr>
-        <w:t>Trong quá trình học nếu có thắc mắc lớn thì các học viên có thể liên hệ trực tiếp với người quản lý khó học thông qua email, skype, teamview..</w:t>
-      </w:r>
-      <w:r>
-        <w:rPr>
-          <w:lang w:val="vi-VN"/>
-        </w:rPr>
-        <w:t xml:space="preserve"> Với các khóa học miễn phí thì người xem có thể comment và đánh giá thông qua facebook plugin.</w:t>
+        <w:t xml:space="preserve">chờ thanh toán. Khi học viên thanh toán khóa học thì admin của website sẽ active cho học viên có thể tham gia khóa học. </w:t>
+      </w:r>
+    </w:p>
+    <w:p>
+      <w:pPr>
+        <w:ind w:firstLine="720"/>
+        <w:rPr>
+          <w:lang w:val="vi-VN"/>
+        </w:rPr>
+      </w:pPr>
+      <w:r>
+        <w:rPr>
+          <w:lang w:val="vi-VN"/>
+        </w:rPr>
+        <w:t>Các khóa học được tổ chức thành một tutorial có các bài viết có được sắp xếp liên quan đến nhau, nhằm giúp học viên từng bước làm quen với các kiến thức của khóa học từ căn bản đến nâng cao.</w:t>
+      </w:r>
+    </w:p>
+    <w:p>
+      <w:pPr>
+        <w:ind w:firstLine="720"/>
+        <w:rPr>
+          <w:lang w:val="vi-VN"/>
+        </w:rPr>
+      </w:pPr>
+      <w:r>
+        <w:rPr>
+          <w:lang w:val="vi-VN"/>
+        </w:rPr>
+        <w:t>Mỗi một khóa học sẽ được quản trị bởi một số tác giả, khi người dùng tham gia khóa học có thể trao đổi trực tiếp với người quản trị khi họ online trên hệ thống. Đồng thời học viên cũng biết được những học viên khác cùng tham gia khóa học của mình và những học viên đang online để có thể học hỏi và trao đổi trực tiếp với nhau.</w:t>
+      </w:r>
+    </w:p>
+    <w:p>
+      <w:pPr>
+        <w:ind w:firstLine="720"/>
+        <w:rPr>
+          <w:lang w:val="vi-VN"/>
+        </w:rPr>
+      </w:pPr>
+      <w:r>
+        <w:rPr>
+          <w:lang w:val="vi-VN"/>
+        </w:rPr>
+        <w:t xml:space="preserve"> Trong mỗi bài học các học viên có thể trao đổi, hỏi đáp nội dung của khóa học dưới dạng comment hoặc gửi câu hỏi vào mục FAQ của khóa học. </w:t>
+      </w:r>
+    </w:p>
+    <w:p>
+      <w:pPr>
+        <w:ind w:firstLine="720"/>
+        <w:rPr>
+          <w:lang w:val="vi-VN"/>
+        </w:rPr>
+      </w:pPr>
+      <w:r>
+        <w:rPr>
+          <w:lang w:val="vi-VN"/>
+        </w:rPr>
+        <w:t>Về phần đánh giá chất lượng học tập của học viên, một số bài học sẽ có các câu hỏi trắc nghiệm ở cuối bài, nếu học viên hoàn thành các bài kiểm tra này với một số điểm nào đó thì mới có thể xem tiếp các bài tiếp theo. Và nội dung của các câu hỏi này phải thay đổi tương đối khi học viên làm lại bài kiểm tra này các lần khác. Ở cuối một khóa học, các học viên sẽ được yêu cầu nộp một đồ án khóa học, để người quản trị có thể đánh giá kết quả học chung toàn khóa của học viên.</w:t>
       </w:r>
     </w:p>
     <w:p>
@@ -3533,7 +3592,7 @@
           <w:lang w:val="vi-VN"/>
         </w:rPr>
       </w:pPr>
-      <w:bookmarkStart w:id="4" w:name="_Toc400710693"/>
+      <w:bookmarkStart w:id="4" w:name="_Toc401315694"/>
       <w:r>
         <w:rPr>
           <w:lang w:val="vi-VN"/>
@@ -3902,7 +3961,7 @@
           <w:lang w:val="vi-VN"/>
         </w:rPr>
       </w:pPr>
-      <w:bookmarkStart w:id="5" w:name="_Toc400710694"/>
+      <w:bookmarkStart w:id="5" w:name="_Toc401315695"/>
       <w:r>
         <w:rPr>
           <w:lang w:val="vi-VN"/>
@@ -3956,7 +4015,7 @@
           <w:lang w:val="vi-VN"/>
         </w:rPr>
       </w:pPr>
-      <w:bookmarkStart w:id="6" w:name="_Toc400710695"/>
+      <w:bookmarkStart w:id="6" w:name="_Toc401315696"/>
       <w:r>
         <w:rPr>
           <w:lang w:val="vi-VN"/>
@@ -3998,6 +4057,7 @@
         <w:rPr>
           <w:lang w:val="vi-VN"/>
         </w:rPr>
+        <w:lastRenderedPageBreak/>
         <w:t xml:space="preserve">Quản lý các </w:t>
       </w:r>
       <w:r>
@@ -4122,7 +4182,7 @@
           <w:lang w:val="vi-VN"/>
         </w:rPr>
       </w:pPr>
-      <w:bookmarkStart w:id="7" w:name="_Toc400710696"/>
+      <w:bookmarkStart w:id="7" w:name="_Toc401315697"/>
       <w:r>
         <w:rPr>
           <w:lang w:val="vi-VN"/>
@@ -4200,11 +4260,8 @@
         <w:rPr>
           <w:lang w:val="vi-VN"/>
         </w:rPr>
-        <w:lastRenderedPageBreak/>
         <w:t xml:space="preserve">Cung cấp các thông tin về các khóa học có phí (tutorial), và cho phép người dùng </w:t>
       </w:r>
-      <w:bookmarkStart w:id="8" w:name="_GoBack"/>
-      <w:bookmarkEnd w:id="8"/>
       <w:r>
         <w:rPr>
           <w:lang w:val="vi-VN"/>
@@ -4245,6 +4302,42 @@
         <w:rPr>
           <w:lang w:val="vi-VN"/>
         </w:rPr>
+        <w:t>Cung cấp các kênh giao tiếp giữa học viên với người quản trị khó học và giữa các học viên với nhau.</w:t>
+      </w:r>
+    </w:p>
+    <w:p>
+      <w:pPr>
+        <w:pStyle w:val="ListParagraph"/>
+        <w:numPr>
+          <w:ilvl w:val="0"/>
+          <w:numId w:val="1"/>
+        </w:numPr>
+        <w:rPr>
+          <w:lang w:val="vi-VN"/>
+        </w:rPr>
+      </w:pPr>
+      <w:r>
+        <w:rPr>
+          <w:lang w:val="vi-VN"/>
+        </w:rPr>
+        <w:t>Cung cấp các bài kiểm tra đánh giá trình độ của học viên.</w:t>
+      </w:r>
+    </w:p>
+    <w:p>
+      <w:pPr>
+        <w:pStyle w:val="ListParagraph"/>
+        <w:numPr>
+          <w:ilvl w:val="0"/>
+          <w:numId w:val="1"/>
+        </w:numPr>
+        <w:rPr>
+          <w:lang w:val="vi-VN"/>
+        </w:rPr>
+      </w:pPr>
+      <w:r>
+        <w:rPr>
+          <w:lang w:val="vi-VN"/>
+        </w:rPr>
         <w:t>Hỗ trợ việc tìm kiếm, điều hướng website, phản hồi và thông tin liên lạc</w:t>
       </w:r>
     </w:p>
@@ -4253,59 +4346,26 @@
         <w:ind w:left="360"/>
         <w:jc w:val="center"/>
       </w:pPr>
-      <w:r>
-        <w:rPr>
-          <w:noProof/>
-          <w:lang w:eastAsia="ko-KR"/>
-        </w:rPr>
-        <w:drawing>
-          <wp:inline distT="0" distB="0" distL="0" distR="0">
-            <wp:extent cx="3124200" cy="5362575"/>
-            <wp:effectExtent l="0" t="0" r="0" b="0"/>
-            <wp:docPr id="1" name="Picture 1" descr="C:\Users\ndm93bn\Desktop\hoctructuyenuc.png"/>
-            <wp:cNvGraphicFramePr>
-              <a:graphicFrameLocks xmlns:a="http://schemas.openxmlformats.org/drawingml/2006/main" noChangeAspect="1"/>
-            </wp:cNvGraphicFramePr>
-            <a:graphic xmlns:a="http://schemas.openxmlformats.org/drawingml/2006/main">
-              <a:graphicData uri="http://schemas.openxmlformats.org/drawingml/2006/picture">
-                <pic:pic xmlns:pic="http://schemas.openxmlformats.org/drawingml/2006/picture">
-                  <pic:nvPicPr>
-                    <pic:cNvPr id="0" name="Picture 1" descr="C:\Users\ndm93bn\Desktop\hoctructuyenuc.png"/>
-                    <pic:cNvPicPr>
-                      <a:picLocks noChangeAspect="1" noChangeArrowheads="1"/>
-                    </pic:cNvPicPr>
-                  </pic:nvPicPr>
-                  <pic:blipFill>
-                    <a:blip r:embed="rId9">
-                      <a:extLst>
-                        <a:ext uri="{28A0092B-C50C-407E-A947-70E740481C1C}">
-                          <a14:useLocalDpi xmlns:a14="http://schemas.microsoft.com/office/drawing/2010/main" val="0"/>
-                        </a:ext>
-                      </a:extLst>
-                    </a:blip>
-                    <a:srcRect/>
-                    <a:stretch>
-                      <a:fillRect/>
-                    </a:stretch>
-                  </pic:blipFill>
-                  <pic:spPr bwMode="auto">
-                    <a:xfrm>
-                      <a:off x="0" y="0"/>
-                      <a:ext cx="3124200" cy="5362575"/>
-                    </a:xfrm>
-                    <a:prstGeom prst="rect">
-                      <a:avLst/>
-                    </a:prstGeom>
-                    <a:noFill/>
-                    <a:ln>
-                      <a:noFill/>
-                    </a:ln>
-                  </pic:spPr>
-                </pic:pic>
-              </a:graphicData>
-            </a:graphic>
-          </wp:inline>
-        </w:drawing>
+    </w:p>
+    <w:p>
+      <w:pPr>
+        <w:jc w:val="left"/>
+        <w:rPr>
+          <w:rFonts w:eastAsiaTheme="majorEastAsia" w:cstheme="majorBidi"/>
+          <w:b/>
+          <w:bCs/>
+          <w:color w:val="000000" w:themeColor="text1"/>
+          <w:sz w:val="28"/>
+          <w:szCs w:val="28"/>
+          <w:lang w:val="vi-VN"/>
+        </w:rPr>
+      </w:pPr>
+      <w:bookmarkStart w:id="8" w:name="_Toc401315698"/>
+      <w:r>
+        <w:rPr>
+          <w:lang w:val="vi-VN"/>
+        </w:rPr>
+        <w:br w:type="page"/>
       </w:r>
     </w:p>
     <w:p>
@@ -4315,11 +4375,11 @@
           <w:lang w:val="vi-VN"/>
         </w:rPr>
       </w:pPr>
-      <w:bookmarkStart w:id="9" w:name="_Toc400710697"/>
-      <w:r>
-        <w:rPr>
-          <w:lang w:val="vi-VN"/>
-        </w:rPr>
+      <w:r>
+        <w:rPr>
+          <w:lang w:val="vi-VN"/>
+        </w:rPr>
+        <w:lastRenderedPageBreak/>
         <w:t>II</w:t>
       </w:r>
       <w:r>
@@ -4334,23 +4394,23 @@
         </w:rPr>
         <w:t>. Chi tiết hệ thống</w:t>
       </w:r>
+      <w:bookmarkEnd w:id="8"/>
+    </w:p>
+    <w:p>
+      <w:pPr>
+        <w:pStyle w:val="Heading2"/>
+        <w:rPr>
+          <w:lang w:val="vi-VN"/>
+        </w:rPr>
+      </w:pPr>
+      <w:bookmarkStart w:id="9" w:name="_Toc401315699"/>
+      <w:r>
+        <w:rPr>
+          <w:lang w:val="vi-VN"/>
+        </w:rPr>
+        <w:t>1. Module khóa học</w:t>
+      </w:r>
       <w:bookmarkEnd w:id="9"/>
-    </w:p>
-    <w:p>
-      <w:pPr>
-        <w:pStyle w:val="Heading2"/>
-        <w:rPr>
-          <w:lang w:val="vi-VN"/>
-        </w:rPr>
-      </w:pPr>
-      <w:bookmarkStart w:id="10" w:name="_Toc400710698"/>
-      <w:r>
-        <w:rPr>
-          <w:lang w:val="vi-VN"/>
-        </w:rPr>
-        <w:t>1. Module khóa học</w:t>
-      </w:r>
-      <w:bookmarkEnd w:id="10"/>
     </w:p>
     <w:p>
       <w:pPr>
@@ -4464,7 +4524,6 @@
         <w:rPr>
           <w:lang w:val="vi-VN"/>
         </w:rPr>
-        <w:lastRenderedPageBreak/>
         <w:t>Các bài học trong khóa học</w:t>
       </w:r>
     </w:p>
@@ -4743,6 +4802,48 @@
     </w:p>
     <w:p>
       <w:pPr>
+        <w:pStyle w:val="ListParagraph"/>
+        <w:numPr>
+          <w:ilvl w:val="0"/>
+          <w:numId w:val="18"/>
+        </w:numPr>
+        <w:rPr>
+          <w:lang w:val="vi-VN"/>
+        </w:rPr>
+      </w:pPr>
+      <w:r>
+        <w:rPr>
+          <w:lang w:val="vi-VN"/>
+        </w:rPr>
+        <w:t xml:space="preserve">Các bài kiểm tra của </w:t>
+      </w:r>
+      <w:r>
+        <w:rPr>
+          <w:lang w:val="vi-VN"/>
+        </w:rPr>
+        <w:t>bài học</w:t>
+      </w:r>
+    </w:p>
+    <w:p>
+      <w:pPr>
+        <w:pStyle w:val="ListParagraph"/>
+        <w:numPr>
+          <w:ilvl w:val="0"/>
+          <w:numId w:val="18"/>
+        </w:numPr>
+        <w:rPr>
+          <w:lang w:val="vi-VN"/>
+        </w:rPr>
+      </w:pPr>
+      <w:r>
+        <w:rPr>
+          <w:lang w:val="vi-VN"/>
+        </w:rPr>
+        <w:t>Điều kiện của bài học (hoàn thành các bài tập của bài học trước)</w:t>
+      </w:r>
+    </w:p>
+    <w:p>
+      <w:pPr>
         <w:rPr>
           <w:lang w:val="vi-VN"/>
         </w:rPr>
@@ -4805,7 +4906,7 @@
         <w:rPr>
           <w:lang w:val="vi-VN"/>
         </w:rPr>
-        <w:t>Thời gian bắt đầu</w:t>
+        <w:t>Người làm (mã học viên)</w:t>
       </w:r>
     </w:p>
     <w:p>
@@ -4823,7 +4924,7 @@
         <w:rPr>
           <w:lang w:val="vi-VN"/>
         </w:rPr>
-        <w:t>Thời gian kết thúc</w:t>
+        <w:t>Điểm số</w:t>
       </w:r>
     </w:p>
     <w:p>
@@ -4841,7 +4942,7 @@
         <w:rPr>
           <w:lang w:val="vi-VN"/>
         </w:rPr>
-        <w:t>Bài nộp</w:t>
+        <w:t>Số điểm</w:t>
       </w:r>
     </w:p>
     <w:p>
@@ -4859,7 +4960,7 @@
         <w:rPr>
           <w:lang w:val="vi-VN"/>
         </w:rPr>
-        <w:t xml:space="preserve">Người chấm </w:t>
+        <w:t>Mã bài học</w:t>
       </w:r>
     </w:p>
     <w:p>
@@ -4877,7 +4978,7 @@
         <w:rPr>
           <w:lang w:val="vi-VN"/>
         </w:rPr>
-        <w:t>Số điểm</w:t>
+        <w:t>Mã bài điều kiện (bài dùng điểm số làm điều kiện mở)</w:t>
       </w:r>
     </w:p>
     <w:p>
@@ -4891,6 +4992,7 @@
         <w:rPr>
           <w:lang w:val="vi-VN"/>
         </w:rPr>
+        <w:lastRenderedPageBreak/>
         <w:t>Đối với các bài học miễn phí thì sẽ sử dụng hình thức comment qua facebook plugin, còn các bài học có phí sẽ sử dụng hình thức comment trực tiếp của website để đảm bảo tính bí mật.</w:t>
       </w:r>
     </w:p>
@@ -4905,15 +5007,20 @@
         <w:rPr>
           <w:lang w:val="vi-VN"/>
         </w:rPr>
-        <w:t>Mỗi khó học sẽ có một mục hỏi đáp FAQ để giải đáp thắc mắc.</w:t>
-      </w:r>
-    </w:p>
-    <w:p>
-      <w:pPr>
-        <w:rPr>
-          <w:lang w:val="vi-VN"/>
-        </w:rPr>
-      </w:pPr>
+        <w:t>Mỗi khó</w:t>
+      </w:r>
+      <w:r>
+        <w:rPr>
+          <w:lang w:val="vi-VN"/>
+        </w:rPr>
+        <w:t>a</w:t>
+      </w:r>
+      <w:r>
+        <w:rPr>
+          <w:lang w:val="vi-VN"/>
+        </w:rPr>
+        <w:t xml:space="preserve"> học sẽ có một mục hỏi đáp FAQ để giải đáp thắc mắc.</w:t>
+      </w:r>
     </w:p>
     <w:p>
       <w:pPr>
@@ -4922,7 +5029,7 @@
           <w:lang w:val="vi-VN"/>
         </w:rPr>
       </w:pPr>
-      <w:bookmarkStart w:id="11" w:name="_Toc400710699"/>
+      <w:bookmarkStart w:id="10" w:name="_Toc401315700"/>
       <w:r>
         <w:rPr>
           <w:lang w:val="vi-VN"/>
@@ -4935,7 +5042,7 @@
         </w:rPr>
         <w:t>. Module User</w:t>
       </w:r>
-      <w:bookmarkEnd w:id="11"/>
+      <w:bookmarkEnd w:id="10"/>
     </w:p>
     <w:p>
       <w:pPr>
@@ -4997,7 +5104,6 @@
         <w:rPr>
           <w:lang w:val="vi-VN"/>
         </w:rPr>
-        <w:lastRenderedPageBreak/>
         <w:t>Mật khẩu</w:t>
       </w:r>
     </w:p>
@@ -5186,7 +5292,19 @@
         <w:rPr>
           <w:lang w:val="vi-VN"/>
         </w:rPr>
-        <w:t>Admin là người có quyền quản lý cao nhất của website, có tất cả các quyên hành liên quan trong đó có việc phân quyền cho các user khác, thêm khóa học mới, thanh toán..</w:t>
+        <w:t>Admin là người có quyền quản lý cao nhất của website, có tất cả</w:t>
+      </w:r>
+      <w:r>
+        <w:rPr>
+          <w:lang w:val="vi-VN"/>
+        </w:rPr>
+        <w:t xml:space="preserve"> các quyền</w:t>
+      </w:r>
+      <w:r>
+        <w:rPr>
+          <w:lang w:val="vi-VN"/>
+        </w:rPr>
+        <w:t xml:space="preserve"> hành liên quan trong đó có việc phân quyền cho các user khác, thêm khóa học mới, thanh toán..</w:t>
       </w:r>
     </w:p>
     <w:p>
@@ -5209,10 +5327,21 @@
     </w:p>
     <w:p>
       <w:pPr>
-        <w:rPr>
-          <w:lang w:val="vi-VN"/>
-        </w:rPr>
-      </w:pPr>
+        <w:pStyle w:val="ListParagraph"/>
+        <w:numPr>
+          <w:ilvl w:val="0"/>
+          <w:numId w:val="22"/>
+        </w:numPr>
+        <w:rPr>
+          <w:lang w:val="vi-VN"/>
+        </w:rPr>
+      </w:pPr>
+      <w:r>
+        <w:rPr>
+          <w:lang w:val="vi-VN"/>
+        </w:rPr>
+        <w:t>Admin của khóa học, là người có nhiệm vụ giải đáp thắc mắc và chấm bài của học viên.</w:t>
+      </w:r>
     </w:p>
     <w:p>
       <w:pPr>
@@ -5269,13 +5398,6 @@
         </w:rPr>
         <w:t>.</w:t>
       </w:r>
-    </w:p>
-    <w:p>
-      <w:pPr>
-        <w:rPr>
-          <w:lang w:val="vi-VN"/>
-        </w:rPr>
-      </w:pPr>
       <w:r>
         <w:rPr>
           <w:lang w:val="vi-VN"/>
@@ -5285,10 +5407,13 @@
     </w:p>
     <w:p>
       <w:pPr>
-        <w:rPr>
-          <w:lang w:val="vi-VN"/>
-        </w:rPr>
-      </w:pPr>
+        <w:ind w:firstLine="720"/>
+        <w:rPr>
+          <w:lang w:val="vi-VN"/>
+        </w:rPr>
+      </w:pPr>
+      <w:bookmarkStart w:id="11" w:name="_GoBack"/>
+      <w:bookmarkEnd w:id="11"/>
       <w:r>
         <w:rPr>
           <w:lang w:val="vi-VN"/>
@@ -5324,6 +5449,7 @@
         <w:rPr>
           <w:lang w:val="vi-VN"/>
         </w:rPr>
+        <w:lastRenderedPageBreak/>
         <w:tab/>
       </w:r>
       <w:r>
@@ -5340,12 +5466,18 @@
           <w:lang w:val="vi-VN"/>
         </w:rPr>
       </w:pPr>
-      <w:bookmarkStart w:id="12" w:name="_Toc400710700"/>
-      <w:r>
-        <w:rPr>
-          <w:lang w:val="vi-VN"/>
-        </w:rPr>
-        <w:t>4. Module thông báo</w:t>
+      <w:bookmarkStart w:id="12" w:name="_Toc401315701"/>
+      <w:r>
+        <w:rPr>
+          <w:lang w:val="vi-VN"/>
+        </w:rPr>
+        <w:t>4</w:t>
+      </w:r>
+      <w:r>
+        <w:rPr>
+          <w:lang w:val="vi-VN"/>
+        </w:rPr>
+        <w:t>. Module thông báo</w:t>
       </w:r>
       <w:bookmarkEnd w:id="12"/>
     </w:p>
@@ -5392,7 +5524,6 @@
         <w:rPr>
           <w:lang w:val="vi-VN"/>
         </w:rPr>
-        <w:lastRenderedPageBreak/>
         <w:t>Người nhận</w:t>
       </w:r>
     </w:p>
@@ -5488,7 +5619,7 @@
           <w:lang w:val="vi-VN"/>
         </w:rPr>
       </w:pPr>
-      <w:bookmarkStart w:id="13" w:name="_Toc400710701"/>
+      <w:bookmarkStart w:id="13" w:name="_Toc401315702"/>
       <w:r>
         <w:rPr>
           <w:lang w:val="vi-VN"/>
@@ -5516,7 +5647,7 @@
           <w:lang w:val="vi-VN"/>
         </w:rPr>
       </w:pPr>
-      <w:bookmarkStart w:id="14" w:name="_Toc400710702"/>
+      <w:bookmarkStart w:id="14" w:name="_Toc401315703"/>
       <w:r>
         <w:rPr>
           <w:lang w:val="vi-VN"/>
@@ -5721,6 +5852,7 @@
         <w:rPr>
           <w:lang w:val="vi-VN"/>
         </w:rPr>
+        <w:lastRenderedPageBreak/>
         <w:t>Master layout được tích hợp sẵn cùng Blade template giúp code của chúng ta trên nên gọn gàng và tiện dụng.</w:t>
       </w:r>
     </w:p>
@@ -5855,7 +5987,6 @@
         <w:rPr>
           <w:lang w:val="vi-VN"/>
         </w:rPr>
-        <w:lastRenderedPageBreak/>
         <w:t xml:space="preserve"> Laravel nhiều như CodeIgniter hay Zend hoặc Cakephp.</w:t>
       </w:r>
     </w:p>
@@ -5962,7 +6093,7 @@
           <w:lang w:val="vi-VN"/>
         </w:rPr>
       </w:pPr>
-      <w:bookmarkStart w:id="15" w:name="_Toc400710703"/>
+      <w:bookmarkStart w:id="15" w:name="_Toc401315704"/>
       <w:r>
         <w:rPr>
           <w:lang w:val="vi-VN"/>
@@ -6004,7 +6135,7 @@
           <w:lang w:val="vi-VN"/>
         </w:rPr>
       </w:pPr>
-      <w:bookmarkStart w:id="16" w:name="_Toc400710704"/>
+      <w:bookmarkStart w:id="16" w:name="_Toc401315705"/>
       <w:r>
         <w:rPr>
           <w:lang w:val="vi-VN"/>
@@ -6058,7 +6189,7 @@
           <w:lang w:val="vi-VN"/>
         </w:rPr>
       </w:pPr>
-      <w:bookmarkStart w:id="17" w:name="_Toc400710705"/>
+      <w:bookmarkStart w:id="17" w:name="_Toc401315706"/>
       <w:r>
         <w:rPr>
           <w:lang w:val="vi-VN"/>
@@ -6103,6 +6234,7 @@
         <w:rPr>
           <w:lang w:val="vi-VN"/>
         </w:rPr>
+        <w:lastRenderedPageBreak/>
         <w:tab/>
         <w:t>Ở các bài học và khóa học miễn phí sẽ tích hợp like và comment facebook, vừa đơn giản cho việc tương tác với người dùng, vừa nâng cao khả năng quảng bá của website</w:t>
       </w:r>
@@ -6183,8 +6315,8 @@
       </w:pPr>
     </w:p>
     <w:sectPr>
-      <w:headerReference w:type="default" r:id="rId10"/>
-      <w:footerReference w:type="default" r:id="rId11"/>
+      <w:headerReference w:type="default" r:id="rId9"/>
+      <w:footerReference w:type="default" r:id="rId10"/>
       <w:pgSz w:w="11907" w:h="16839" w:code="9"/>
       <w:pgMar w:top="1440" w:right="1440" w:bottom="1440" w:left="1440" w:header="720" w:footer="720" w:gutter="0"/>
       <w:cols w:space="720"/>
@@ -6254,7 +6386,7 @@
           <w:rPr>
             <w:noProof/>
           </w:rPr>
-          <w:t>7</w:t>
+          <w:t>10</w:t>
         </w:r>
         <w:r>
           <w:rPr>
@@ -10960,7 +11092,7 @@
 </file>
 
 <file path=customXml/itemProps1.xml><?xml version="1.0" encoding="utf-8"?>
-<ds:datastoreItem xmlns:ds="http://schemas.openxmlformats.org/officeDocument/2006/customXml" ds:itemID="{5B4FCDCF-F068-401D-9011-637369F04BC0}">
+<ds:datastoreItem xmlns:ds="http://schemas.openxmlformats.org/officeDocument/2006/customXml" ds:itemID="{40E7B0BD-FE47-4490-B3A2-567DE633591C}">
   <ds:schemaRefs>
     <ds:schemaRef ds:uri="http://schemas.openxmlformats.org/officeDocument/2006/bibliography"/>
   </ds:schemaRefs>

</xml_diff>